<commit_message>
cleaned code report progress
</commit_message>
<xml_diff>
--- a/Report.docx
+++ b/Report.docx
@@ -4,440 +4,140 @@
   <w:body>
     <w:p>
       <w:pPr>
+        <w:jc w:val="center"/>
+      </w:pPr>
+      <w:r>
+        <w:t>Report</w:t>
+      </w:r>
+    </w:p>
+    <w:p>
+      <w:r>
+        <w:t>Background:</w:t>
+      </w:r>
+    </w:p>
+    <w:p>
+      <w:r>
+        <w:t>Solve the problems R program was used. In R, majorly “</w:t>
+      </w:r>
+      <w:proofErr w:type="spellStart"/>
+      <w:r>
+        <w:t>dplyr</w:t>
+      </w:r>
+      <w:proofErr w:type="spellEnd"/>
+      <w:r>
+        <w:t>”, “</w:t>
+      </w:r>
+      <w:proofErr w:type="spellStart"/>
+      <w:r>
+        <w:t>tidyr</w:t>
+      </w:r>
+      <w:proofErr w:type="spellEnd"/>
+      <w:r>
+        <w:t>”, and “reshape2” packages were used for data wrangling. And “ggplot2” and “</w:t>
+      </w:r>
+      <w:proofErr w:type="spellStart"/>
+      <w:r>
+        <w:t>ggbiplot</w:t>
+      </w:r>
+      <w:proofErr w:type="spellEnd"/>
+      <w:r>
+        <w:t>” packages were used for graph visualization. For natural abundance correction package “</w:t>
+      </w:r>
+      <w:proofErr w:type="spellStart"/>
+      <w:r>
+        <w:t>accucor</w:t>
+      </w:r>
+      <w:proofErr w:type="spellEnd"/>
+      <w:r>
+        <w:t xml:space="preserve">” was used for </w:t>
+      </w:r>
+      <w:proofErr w:type="spellStart"/>
+      <w:r>
+        <w:t>isoptop</w:t>
+      </w:r>
+      <w:proofErr w:type="spellEnd"/>
+      <w:r>
+        <w:t xml:space="preserve"> abundance correction. The usage details are given in the following sections.</w:t>
+      </w:r>
+    </w:p>
+    <w:p>
+      <w:r>
+        <w:t>library(</w:t>
+      </w:r>
+      <w:proofErr w:type="spellStart"/>
+      <w:r>
+        <w:t>dplyr</w:t>
+      </w:r>
+      <w:proofErr w:type="spellEnd"/>
+      <w:r>
+        <w:t>)</w:t>
+      </w:r>
+      <w:bookmarkStart w:id="0" w:name="_GoBack"/>
+      <w:bookmarkEnd w:id="0"/>
+    </w:p>
+    <w:p>
+      <w:r>
+        <w:t>library(ggplot2)</w:t>
+      </w:r>
+    </w:p>
+    <w:p>
+      <w:r>
+        <w:t>library(</w:t>
+      </w:r>
+      <w:proofErr w:type="spellStart"/>
+      <w:r>
+        <w:t>ggbiplot</w:t>
+      </w:r>
+      <w:proofErr w:type="spellEnd"/>
+      <w:r>
+        <w:t>)</w:t>
+      </w:r>
+    </w:p>
+    <w:p>
+      <w:r>
+        <w:t>library(</w:t>
+      </w:r>
+      <w:proofErr w:type="spellStart"/>
+      <w:r>
+        <w:t>tidyr</w:t>
+      </w:r>
+      <w:proofErr w:type="spellEnd"/>
+      <w:r>
+        <w:t>)</w:t>
+      </w:r>
+    </w:p>
+    <w:p>
+      <w:r>
+        <w:t>library(reshape2)</w:t>
+      </w:r>
+    </w:p>
+    <w:p>
+      <w:pPr>
         <w:rPr>
-          <w:rFonts w:asciiTheme="majorHAnsi" w:hAnsiTheme="majorHAnsi" w:cstheme="majorHAnsi"/>
-          <w:lang w:val="en-US"/>
+          <w:b/>
         </w:rPr>
       </w:pPr>
       <w:r>
         <w:rPr>
-          <w:rFonts w:asciiTheme="majorHAnsi" w:hAnsiTheme="majorHAnsi" w:cstheme="majorHAnsi"/>
-          <w:lang w:val="en-US"/>
+          <w:b/>
         </w:rPr>
-        <w:t>Report</w:t>
-      </w:r>
-    </w:p>
-    <w:p>
-      <w:pPr>
-        <w:autoSpaceDE w:val="0"/>
-        <w:autoSpaceDN w:val="0"/>
-        <w:adjustRightInd w:val="0"/>
-        <w:spacing w:after="0" w:line="240" w:lineRule="auto"/>
-        <w:rPr>
-          <w:rFonts w:asciiTheme="majorHAnsi" w:hAnsiTheme="majorHAnsi" w:cstheme="majorHAnsi"/>
-          <w:b/>
-          <w:bCs/>
-          <w:i/>
-          <w:color w:val="000000"/>
-        </w:rPr>
-      </w:pPr>
-      <w:r>
-        <w:rPr>
-          <w:rFonts w:asciiTheme="majorHAnsi" w:hAnsiTheme="majorHAnsi" w:cstheme="majorHAnsi"/>
-          <w:b/>
-          <w:bCs/>
-          <w:i/>
-          <w:color w:val="000000"/>
-        </w:rPr>
-        <w:t>1. Global analysis of the data and presentation of information in a form that biologists</w:t>
-      </w:r>
-    </w:p>
-    <w:p>
-      <w:pPr>
-        <w:autoSpaceDE w:val="0"/>
-        <w:autoSpaceDN w:val="0"/>
-        <w:adjustRightInd w:val="0"/>
-        <w:spacing w:after="0" w:line="240" w:lineRule="auto"/>
-        <w:rPr>
-          <w:rFonts w:asciiTheme="majorHAnsi" w:hAnsiTheme="majorHAnsi" w:cstheme="majorHAnsi"/>
-          <w:b/>
-          <w:bCs/>
-          <w:i/>
-          <w:color w:val="000000"/>
-        </w:rPr>
-      </w:pPr>
-      <w:r>
-        <w:rPr>
-          <w:rFonts w:asciiTheme="majorHAnsi" w:hAnsiTheme="majorHAnsi" w:cstheme="majorHAnsi"/>
-          <w:b/>
-          <w:bCs/>
-          <w:i/>
-          <w:color w:val="000000"/>
-        </w:rPr>
-        <w:t>can understand.</w:t>
-      </w:r>
-    </w:p>
-    <w:p>
-      <w:pPr>
-        <w:autoSpaceDE w:val="0"/>
-        <w:autoSpaceDN w:val="0"/>
-        <w:adjustRightInd w:val="0"/>
-        <w:spacing w:after="0" w:line="240" w:lineRule="auto"/>
-        <w:rPr>
-          <w:rFonts w:asciiTheme="majorHAnsi" w:eastAsia="ArialMT" w:hAnsiTheme="majorHAnsi" w:cstheme="majorHAnsi"/>
-          <w:i/>
-          <w:color w:val="000000"/>
-        </w:rPr>
-      </w:pPr>
-      <w:r>
-        <w:rPr>
-          <w:rFonts w:asciiTheme="majorHAnsi" w:eastAsia="ArialMT" w:hAnsiTheme="majorHAnsi" w:cstheme="majorHAnsi"/>
-          <w:i/>
-          <w:color w:val="000000"/>
-        </w:rPr>
-        <w:t>A simple way to do global analysis of the data is to generate a PCA plot. (Suggested tools: Use</w:t>
-      </w:r>
-    </w:p>
-    <w:p>
-      <w:pPr>
-        <w:autoSpaceDE w:val="0"/>
-        <w:autoSpaceDN w:val="0"/>
-        <w:adjustRightInd w:val="0"/>
-        <w:spacing w:after="0" w:line="240" w:lineRule="auto"/>
-        <w:rPr>
-          <w:rFonts w:asciiTheme="majorHAnsi" w:eastAsia="ArialMT" w:hAnsiTheme="majorHAnsi" w:cstheme="majorHAnsi"/>
-          <w:i/>
-          <w:color w:val="000000"/>
-        </w:rPr>
-      </w:pPr>
-      <w:r>
-        <w:rPr>
-          <w:rFonts w:asciiTheme="majorHAnsi" w:eastAsia="ArialMT" w:hAnsiTheme="majorHAnsi" w:cstheme="majorHAnsi"/>
-          <w:i/>
-          <w:color w:val="000000"/>
-        </w:rPr>
-        <w:t xml:space="preserve">python or R to transform and </w:t>
-      </w:r>
-      <w:proofErr w:type="spellStart"/>
-      <w:r>
-        <w:rPr>
-          <w:rFonts w:asciiTheme="majorHAnsi" w:eastAsia="ArialMT" w:hAnsiTheme="majorHAnsi" w:cstheme="majorHAnsi"/>
-          <w:i/>
-          <w:color w:val="000000"/>
-        </w:rPr>
-        <w:t>analyze</w:t>
-      </w:r>
-      <w:proofErr w:type="spellEnd"/>
-      <w:r>
-        <w:rPr>
-          <w:rFonts w:asciiTheme="majorHAnsi" w:eastAsia="ArialMT" w:hAnsiTheme="majorHAnsi" w:cstheme="majorHAnsi"/>
-          <w:i/>
-          <w:color w:val="000000"/>
-        </w:rPr>
-        <w:t xml:space="preserve"> the data. You can also use a tool like </w:t>
-      </w:r>
-      <w:proofErr w:type="spellStart"/>
-      <w:proofErr w:type="gramStart"/>
-      <w:r>
-        <w:rPr>
-          <w:rFonts w:asciiTheme="majorHAnsi" w:eastAsia="ArialMT" w:hAnsiTheme="majorHAnsi" w:cstheme="majorHAnsi"/>
-          <w:i/>
-          <w:color w:val="1155CD"/>
-        </w:rPr>
-        <w:t>phantasus</w:t>
-      </w:r>
-      <w:proofErr w:type="spellEnd"/>
-      <w:r>
-        <w:rPr>
-          <w:rFonts w:asciiTheme="majorHAnsi" w:eastAsia="ArialMT" w:hAnsiTheme="majorHAnsi" w:cstheme="majorHAnsi"/>
-          <w:i/>
-          <w:color w:val="1155CD"/>
-        </w:rPr>
-        <w:t xml:space="preserve"> </w:t>
-      </w:r>
-      <w:r>
-        <w:rPr>
-          <w:rFonts w:asciiTheme="majorHAnsi" w:eastAsia="ArialMT" w:hAnsiTheme="majorHAnsi" w:cstheme="majorHAnsi"/>
-          <w:i/>
-          <w:color w:val="000000"/>
-        </w:rPr>
-        <w:t>.</w:t>
-      </w:r>
-      <w:proofErr w:type="gramEnd"/>
-      <w:r>
-        <w:rPr>
-          <w:rFonts w:asciiTheme="majorHAnsi" w:eastAsia="ArialMT" w:hAnsiTheme="majorHAnsi" w:cstheme="majorHAnsi"/>
-          <w:i/>
-          <w:color w:val="000000"/>
-        </w:rPr>
-        <w:t xml:space="preserve"> If you</w:t>
-      </w:r>
-    </w:p>
-    <w:p>
-      <w:pPr>
-        <w:autoSpaceDE w:val="0"/>
-        <w:autoSpaceDN w:val="0"/>
-        <w:adjustRightInd w:val="0"/>
-        <w:spacing w:after="0" w:line="240" w:lineRule="auto"/>
-        <w:rPr>
-          <w:rFonts w:asciiTheme="majorHAnsi" w:eastAsia="ArialMT" w:hAnsiTheme="majorHAnsi" w:cstheme="majorHAnsi"/>
-          <w:i/>
-          <w:color w:val="000000"/>
-        </w:rPr>
-      </w:pPr>
-      <w:r>
-        <w:rPr>
-          <w:rFonts w:asciiTheme="majorHAnsi" w:eastAsia="ArialMT" w:hAnsiTheme="majorHAnsi" w:cstheme="majorHAnsi"/>
-          <w:i/>
-          <w:color w:val="000000"/>
-        </w:rPr>
-        <w:t xml:space="preserve">are using </w:t>
-      </w:r>
-      <w:proofErr w:type="spellStart"/>
-      <w:r>
-        <w:rPr>
-          <w:rFonts w:asciiTheme="majorHAnsi" w:eastAsia="ArialMT" w:hAnsiTheme="majorHAnsi" w:cstheme="majorHAnsi"/>
-          <w:i/>
-          <w:color w:val="000000"/>
-        </w:rPr>
-        <w:t>phantasus</w:t>
-      </w:r>
-      <w:proofErr w:type="spellEnd"/>
-      <w:r>
-        <w:rPr>
-          <w:rFonts w:asciiTheme="majorHAnsi" w:eastAsia="ArialMT" w:hAnsiTheme="majorHAnsi" w:cstheme="majorHAnsi"/>
-          <w:i/>
-          <w:color w:val="000000"/>
-        </w:rPr>
-        <w:t xml:space="preserve">, make sure to save the analysis in a </w:t>
-      </w:r>
-      <w:proofErr w:type="spellStart"/>
-      <w:r>
-        <w:rPr>
-          <w:rFonts w:asciiTheme="majorHAnsi" w:eastAsia="ArialMT" w:hAnsiTheme="majorHAnsi" w:cstheme="majorHAnsi"/>
-          <w:i/>
-          <w:color w:val="000000"/>
-        </w:rPr>
-        <w:t>json</w:t>
-      </w:r>
-      <w:proofErr w:type="spellEnd"/>
-      <w:r>
-        <w:rPr>
-          <w:rFonts w:asciiTheme="majorHAnsi" w:eastAsia="ArialMT" w:hAnsiTheme="majorHAnsi" w:cstheme="majorHAnsi"/>
-          <w:i/>
-          <w:color w:val="000000"/>
-        </w:rPr>
-        <w:t xml:space="preserve"> file and include the resulting plots</w:t>
-      </w:r>
-    </w:p>
-    <w:p>
-      <w:pPr>
-        <w:autoSpaceDE w:val="0"/>
-        <w:autoSpaceDN w:val="0"/>
-        <w:adjustRightInd w:val="0"/>
-        <w:spacing w:after="0" w:line="240" w:lineRule="auto"/>
-        <w:rPr>
-          <w:rFonts w:asciiTheme="majorHAnsi" w:eastAsia="ArialMT" w:hAnsiTheme="majorHAnsi" w:cstheme="majorHAnsi"/>
-          <w:i/>
-          <w:color w:val="000000"/>
-        </w:rPr>
-      </w:pPr>
-      <w:r>
-        <w:rPr>
-          <w:rFonts w:asciiTheme="majorHAnsi" w:eastAsia="ArialMT" w:hAnsiTheme="majorHAnsi" w:cstheme="majorHAnsi"/>
-          <w:i/>
-          <w:color w:val="000000"/>
-        </w:rPr>
-        <w:t>in the knowledge repo)</w:t>
-      </w:r>
-    </w:p>
-    <w:p>
-      <w:pPr>
-        <w:ind w:firstLine="720"/>
-        <w:rPr>
-          <w:rFonts w:asciiTheme="majorHAnsi" w:eastAsia="ArialMT" w:hAnsiTheme="majorHAnsi" w:cstheme="majorHAnsi"/>
-          <w:i/>
-          <w:color w:val="000000"/>
-        </w:rPr>
-      </w:pPr>
-      <w:r>
-        <w:rPr>
-          <w:rFonts w:asciiTheme="majorHAnsi" w:eastAsia="ArialMT" w:hAnsiTheme="majorHAnsi" w:cstheme="majorHAnsi"/>
-          <w:i/>
-          <w:color w:val="000000"/>
-        </w:rPr>
-        <w:t>1. Calculate pool totals and fractional enrichments of metabolites</w:t>
-      </w:r>
-    </w:p>
-    <w:p>
-      <w:pPr>
-        <w:rPr>
-          <w:rFonts w:asciiTheme="majorHAnsi" w:hAnsiTheme="majorHAnsi" w:cstheme="majorHAnsi"/>
-          <w:lang w:val="en-US"/>
-        </w:rPr>
-      </w:pPr>
-      <w:r>
-        <w:rPr>
-          <w:rFonts w:asciiTheme="majorHAnsi" w:hAnsiTheme="majorHAnsi" w:cstheme="majorHAnsi"/>
-          <w:b/>
-          <w:lang w:val="en-US"/>
-        </w:rPr>
-        <w:t>Pool totals and Fraction enrichment were calculated</w:t>
-      </w:r>
-      <w:r>
-        <w:rPr>
-          <w:rFonts w:asciiTheme="majorHAnsi" w:hAnsiTheme="majorHAnsi" w:cstheme="majorHAnsi"/>
-          <w:lang w:val="en-US"/>
-        </w:rPr>
-        <w:t xml:space="preserve"> and the file with a </w:t>
-      </w:r>
-      <w:r>
-        <w:rPr>
-          <w:rFonts w:asciiTheme="majorHAnsi" w:hAnsiTheme="majorHAnsi" w:cstheme="majorHAnsi"/>
-          <w:b/>
-          <w:lang w:val="en-US"/>
-        </w:rPr>
-        <w:t>long format data</w:t>
-      </w:r>
-      <w:r>
-        <w:rPr>
-          <w:rFonts w:asciiTheme="majorHAnsi" w:hAnsiTheme="majorHAnsi" w:cstheme="majorHAnsi"/>
-          <w:lang w:val="en-US"/>
-        </w:rPr>
-        <w:t xml:space="preserve">, was saved as </w:t>
-      </w:r>
-      <w:r>
-        <w:rPr>
-          <w:rFonts w:asciiTheme="majorHAnsi" w:hAnsiTheme="majorHAnsi" w:cstheme="majorHAnsi"/>
-          <w:b/>
-          <w:lang w:val="en-US"/>
-        </w:rPr>
-        <w:t>“Data with Pool and fractions.csv”</w:t>
-      </w:r>
-      <w:r>
-        <w:rPr>
-          <w:rFonts w:asciiTheme="majorHAnsi" w:hAnsiTheme="majorHAnsi" w:cstheme="majorHAnsi"/>
-          <w:lang w:val="en-US"/>
-        </w:rPr>
-        <w:t xml:space="preserve">. </w:t>
-      </w:r>
-    </w:p>
-    <w:p>
-      <w:pPr>
-        <w:autoSpaceDE w:val="0"/>
-        <w:autoSpaceDN w:val="0"/>
-        <w:adjustRightInd w:val="0"/>
-        <w:spacing w:after="0" w:line="240" w:lineRule="auto"/>
-        <w:ind w:firstLine="720"/>
-        <w:rPr>
-          <w:rFonts w:asciiTheme="majorHAnsi" w:eastAsia="ArialMT" w:hAnsiTheme="majorHAnsi" w:cstheme="majorHAnsi"/>
-          <w:i/>
-        </w:rPr>
-      </w:pPr>
-      <w:r>
-        <w:rPr>
-          <w:rFonts w:asciiTheme="majorHAnsi" w:eastAsia="ArialMT" w:hAnsiTheme="majorHAnsi" w:cstheme="majorHAnsi"/>
-          <w:i/>
-        </w:rPr>
-        <w:t xml:space="preserve">2. Generate a PCA plot with pool totals of metabolites. Do you need to do any </w:t>
-      </w:r>
-      <w:proofErr w:type="gramStart"/>
-      <w:r>
-        <w:rPr>
-          <w:rFonts w:asciiTheme="majorHAnsi" w:eastAsia="ArialMT" w:hAnsiTheme="majorHAnsi" w:cstheme="majorHAnsi"/>
-          <w:i/>
-        </w:rPr>
-        <w:t>data</w:t>
-      </w:r>
-      <w:proofErr w:type="gramEnd"/>
-    </w:p>
-    <w:p>
-      <w:pPr>
-        <w:autoSpaceDE w:val="0"/>
-        <w:autoSpaceDN w:val="0"/>
-        <w:adjustRightInd w:val="0"/>
-        <w:spacing w:after="0" w:line="240" w:lineRule="auto"/>
-        <w:ind w:firstLine="720"/>
-        <w:rPr>
-          <w:rFonts w:asciiTheme="majorHAnsi" w:eastAsia="ArialMT" w:hAnsiTheme="majorHAnsi" w:cstheme="majorHAnsi"/>
-          <w:i/>
-        </w:rPr>
-      </w:pPr>
-      <w:r>
-        <w:rPr>
-          <w:rFonts w:asciiTheme="majorHAnsi" w:eastAsia="ArialMT" w:hAnsiTheme="majorHAnsi" w:cstheme="majorHAnsi"/>
-          <w:i/>
-        </w:rPr>
-        <w:t>transformation on intensity values for PCA to make sense, why or why not?</w:t>
-      </w:r>
-    </w:p>
-    <w:p>
-      <w:pPr>
-        <w:autoSpaceDE w:val="0"/>
-        <w:autoSpaceDN w:val="0"/>
-        <w:adjustRightInd w:val="0"/>
-        <w:spacing w:after="0" w:line="240" w:lineRule="auto"/>
-        <w:rPr>
-          <w:rFonts w:asciiTheme="majorHAnsi" w:eastAsia="ArialMT" w:hAnsiTheme="majorHAnsi" w:cstheme="majorHAnsi"/>
-          <w:i/>
-        </w:rPr>
-      </w:pPr>
-    </w:p>
-    <w:p>
-      <w:pPr>
-        <w:autoSpaceDE w:val="0"/>
-        <w:autoSpaceDN w:val="0"/>
-        <w:adjustRightInd w:val="0"/>
-        <w:spacing w:after="0" w:line="240" w:lineRule="auto"/>
-        <w:rPr>
-          <w:rFonts w:asciiTheme="majorHAnsi" w:eastAsia="ArialMT" w:hAnsiTheme="majorHAnsi" w:cstheme="majorHAnsi"/>
-        </w:rPr>
-      </w:pPr>
-      <w:r>
-        <w:rPr>
-          <w:rFonts w:asciiTheme="majorHAnsi" w:eastAsia="ArialMT" w:hAnsiTheme="majorHAnsi" w:cstheme="majorHAnsi"/>
-        </w:rPr>
-        <w:t xml:space="preserve">PCA plot was generated with </w:t>
-      </w:r>
-      <w:bookmarkStart w:id="0" w:name="_GoBack"/>
-      <w:bookmarkEnd w:id="0"/>
-    </w:p>
-    <w:p>
-      <w:pPr>
-        <w:autoSpaceDE w:val="0"/>
-        <w:autoSpaceDN w:val="0"/>
-        <w:adjustRightInd w:val="0"/>
-        <w:spacing w:after="0" w:line="240" w:lineRule="auto"/>
-        <w:rPr>
-          <w:rFonts w:asciiTheme="majorHAnsi" w:eastAsia="ArialMT" w:hAnsiTheme="majorHAnsi" w:cstheme="majorHAnsi"/>
-        </w:rPr>
-      </w:pPr>
-    </w:p>
-    <w:p>
-      <w:pPr>
-        <w:autoSpaceDE w:val="0"/>
-        <w:autoSpaceDN w:val="0"/>
-        <w:adjustRightInd w:val="0"/>
-        <w:spacing w:after="0" w:line="240" w:lineRule="auto"/>
-        <w:ind w:left="720"/>
-        <w:rPr>
-          <w:rFonts w:asciiTheme="majorHAnsi" w:eastAsia="ArialMT" w:hAnsiTheme="majorHAnsi" w:cstheme="majorHAnsi"/>
-          <w:i/>
-        </w:rPr>
-      </w:pPr>
-      <w:r>
-        <w:rPr>
-          <w:rFonts w:asciiTheme="majorHAnsi" w:eastAsia="ArialMT" w:hAnsiTheme="majorHAnsi" w:cstheme="majorHAnsi"/>
-          <w:i/>
-        </w:rPr>
-        <w:t>3. What are your main takeaways from the PCA plot and explain how it correlates with the</w:t>
-      </w:r>
-    </w:p>
-    <w:p>
-      <w:pPr>
-        <w:ind w:left="720"/>
-        <w:rPr>
-          <w:rFonts w:asciiTheme="majorHAnsi" w:hAnsiTheme="majorHAnsi" w:cstheme="majorHAnsi"/>
-          <w:i/>
-          <w:lang w:val="en-US"/>
-        </w:rPr>
-      </w:pPr>
-      <w:r>
-        <w:rPr>
-          <w:rFonts w:asciiTheme="majorHAnsi" w:eastAsia="ArialMT" w:hAnsiTheme="majorHAnsi" w:cstheme="majorHAnsi"/>
-          <w:i/>
-        </w:rPr>
-        <w:t>metadata of the experiment.</w:t>
+        <w:t>Steps taken to manipulate data:</w:t>
+      </w:r>
+    </w:p>
+    <w:p>
+      <w:r>
+        <w:t>The first step was to find the PCA for all given samples. PCA would broadly tell us if there is a difference between the samples, if so, then which samples would exhibit these differences.</w:t>
+      </w:r>
+    </w:p>
+    <w:p>
+      <w:r>
+        <w:t xml:space="preserve">Since PCA is a global approach, therefore it was wise (also suggested) to look at the changes in the metabolite levels at a gross level, that is at the pool </w:t>
+      </w:r>
+      <w:r>
+        <w:t xml:space="preserve">total </w:t>
+      </w:r>
+      <w:r>
+        <w:t xml:space="preserve">levels. In order to find the pool totals, the columns were </w:t>
       </w:r>
     </w:p>
     <w:sectPr>

</xml_diff>

<commit_message>
Report progess Commenting on code
</commit_message>
<xml_diff>
--- a/Report.docx
+++ b/Report.docx
@@ -5,48 +5,6 @@
     <w:p>
       <w:pPr>
         <w:jc w:val="center"/>
-      </w:pPr>
-      <w:r>
-        <w:t>Report</w:t>
-      </w:r>
-    </w:p>
-    <w:p>
-      <w:r>
-        <w:t>Background:</w:t>
-      </w:r>
-    </w:p>
-    <w:p>
-      <w:r>
-        <w:t>Solve the problems R program was used. In R, majorly “dplyr”, “tidyr”, and “reshape2” packages were used for data wrangling. And “ggplot2” and “ggbiplot” packages were used for graph visualization. For natural abundance correction package “accucor” was used for isoptop abundance correction. The usage details are given in the following sections.</w:t>
-      </w:r>
-    </w:p>
-    <w:p>
-      <w:r>
-        <w:t>library(dplyr)</w:t>
-      </w:r>
-    </w:p>
-    <w:p>
-      <w:r>
-        <w:t>library(ggplot2)</w:t>
-      </w:r>
-    </w:p>
-    <w:p>
-      <w:r>
-        <w:t>library(ggbiplot)</w:t>
-      </w:r>
-    </w:p>
-    <w:p>
-      <w:r>
-        <w:t>library(tidyr)</w:t>
-      </w:r>
-    </w:p>
-    <w:p>
-      <w:r>
-        <w:t>library(reshape2)</w:t>
-      </w:r>
-    </w:p>
-    <w:p>
-      <w:pPr>
         <w:rPr>
           <w:b/>
         </w:rPr>
@@ -55,23 +13,169 @@
         <w:rPr>
           <w:b/>
         </w:rPr>
-        <w:t>Steps taken to manipulate data:</w:t>
-      </w:r>
-    </w:p>
-    <w:p>
-      <w:r>
-        <w:t>The first step was to find the PCA for all given samples. PCA would broadly tell us if there is a difference between the samples, if so, then which samples would exhibit these differences.</w:t>
-      </w:r>
-    </w:p>
-    <w:p>
-      <w:r>
-        <w:t xml:space="preserve">Since PCA is a global approach, therefore it was wise (also suggested) to look at the changes in the metabolite levels at a gross level, that is at the pool </w:t>
-      </w:r>
-      <w:r>
-        <w:t xml:space="preserve">total </w:t>
-      </w:r>
-      <w:r>
-        <w:t xml:space="preserve">levels. </w:t>
+        <w:t>Report</w:t>
+      </w:r>
+    </w:p>
+    <w:p>
+      <w:pPr>
+        <w:rPr>
+          <w:b/>
+        </w:rPr>
+      </w:pPr>
+      <w:r>
+        <w:rPr>
+          <w:b/>
+        </w:rPr>
+        <w:t>Background:</w:t>
+      </w:r>
+    </w:p>
+    <w:p>
+      <w:pPr>
+        <w:rPr>
+          <w:b/>
+        </w:rPr>
+      </w:pPr>
+      <w:bookmarkStart w:id="0" w:name="_GoBack"/>
+      <w:bookmarkEnd w:id="0"/>
+    </w:p>
+    <w:p>
+      <w:r>
+        <w:t>T</w:t>
+      </w:r>
+      <w:r>
+        <w:t xml:space="preserve">he problems </w:t>
+      </w:r>
+      <w:r>
+        <w:t xml:space="preserve">were solved in programming language </w:t>
+      </w:r>
+      <w:r>
+        <w:t>R. In R, majorly “</w:t>
+      </w:r>
+      <w:proofErr w:type="spellStart"/>
+      <w:r>
+        <w:t>dplyr</w:t>
+      </w:r>
+      <w:proofErr w:type="spellEnd"/>
+      <w:r>
+        <w:t>”, “</w:t>
+      </w:r>
+      <w:proofErr w:type="spellStart"/>
+      <w:r>
+        <w:t>tidyr</w:t>
+      </w:r>
+      <w:proofErr w:type="spellEnd"/>
+      <w:r>
+        <w:t>”, and “reshape2” packages were used for data wrangling. And “ggplot2” and “</w:t>
+      </w:r>
+      <w:proofErr w:type="spellStart"/>
+      <w:r>
+        <w:t>ggbiplot</w:t>
+      </w:r>
+      <w:proofErr w:type="spellEnd"/>
+      <w:r>
+        <w:t>” packages were used for graph visualization. For natural abundance correction package “</w:t>
+      </w:r>
+      <w:proofErr w:type="spellStart"/>
+      <w:r>
+        <w:t>accucor</w:t>
+      </w:r>
+      <w:proofErr w:type="spellEnd"/>
+      <w:r>
+        <w:t xml:space="preserve">” was used for </w:t>
+      </w:r>
+      <w:proofErr w:type="spellStart"/>
+      <w:r>
+        <w:t>isoptop</w:t>
+      </w:r>
+      <w:proofErr w:type="spellEnd"/>
+      <w:r>
+        <w:t xml:space="preserve"> abundance correction. The usage details are given in the following sections.</w:t>
+      </w:r>
+    </w:p>
+    <w:p>
+      <w:r>
+        <w:t>library(</w:t>
+      </w:r>
+      <w:proofErr w:type="spellStart"/>
+      <w:r>
+        <w:t>dplyr</w:t>
+      </w:r>
+      <w:proofErr w:type="spellEnd"/>
+      <w:r>
+        <w:t>)</w:t>
+      </w:r>
+    </w:p>
+    <w:p>
+      <w:r>
+        <w:t>library(ggplot2)</w:t>
+      </w:r>
+    </w:p>
+    <w:p>
+      <w:r>
+        <w:t>library(</w:t>
+      </w:r>
+      <w:proofErr w:type="spellStart"/>
+      <w:r>
+        <w:t>ggbiplot</w:t>
+      </w:r>
+      <w:proofErr w:type="spellEnd"/>
+      <w:r>
+        <w:t>)</w:t>
+      </w:r>
+    </w:p>
+    <w:p>
+      <w:r>
+        <w:t>library(</w:t>
+      </w:r>
+      <w:proofErr w:type="spellStart"/>
+      <w:r>
+        <w:t>tidyr</w:t>
+      </w:r>
+      <w:proofErr w:type="spellEnd"/>
+      <w:r>
+        <w:t>)</w:t>
+      </w:r>
+    </w:p>
+    <w:p>
+      <w:r>
+        <w:t>library(reshape2)</w:t>
+      </w:r>
+    </w:p>
+    <w:p>
+      <w:pPr>
+        <w:rPr>
+          <w:b/>
+        </w:rPr>
+      </w:pPr>
+    </w:p>
+    <w:p>
+      <w:pPr>
+        <w:rPr>
+          <w:b/>
+        </w:rPr>
+      </w:pPr>
+      <w:r>
+        <w:rPr>
+          <w:b/>
+        </w:rPr>
+        <w:t>Global Analysis</w:t>
+      </w:r>
+    </w:p>
+    <w:p>
+      <w:r>
+        <w:t xml:space="preserve">The first step was </w:t>
+      </w:r>
+      <w:r>
+        <w:t xml:space="preserve">a global analysis. To do this it was suggested to perform a </w:t>
+      </w:r>
+      <w:r>
+        <w:t xml:space="preserve">PCA for </w:t>
+      </w:r>
+      <w:r>
+        <w:t xml:space="preserve">pool totals of </w:t>
+      </w:r>
+      <w:r>
+        <w:t>all given samples. PCA would broadly tell us if there is a difference between the samples, if so, then which samples would exhibit these differences.</w:t>
       </w:r>
     </w:p>
     <w:p>
@@ -120,9 +224,11 @@
           <w:numId w:val="1"/>
         </w:numPr>
       </w:pPr>
+      <w:proofErr w:type="spellStart"/>
       <w:r>
         <w:t>maven_data</w:t>
       </w:r>
+      <w:proofErr w:type="spellEnd"/>
       <w:r>
         <w:t xml:space="preserve"> - Maven_processed.csv</w:t>
       </w:r>
@@ -154,7 +260,15 @@
         <w:t xml:space="preserve">The rows were grouped according to the compound name, </w:t>
       </w:r>
       <w:r>
-        <w:t>and rows of each of the column according to the group was added together to get the total and data frame called pool_total was made.</w:t>
+        <w:t xml:space="preserve">and rows of each of the column according to the group was added together to get the total and data frame called </w:t>
+      </w:r>
+      <w:proofErr w:type="spellStart"/>
+      <w:r>
+        <w:t>pool_total</w:t>
+      </w:r>
+      <w:proofErr w:type="spellEnd"/>
+      <w:r>
+        <w:t xml:space="preserve"> was made.</w:t>
       </w:r>
     </w:p>
     <w:p>
@@ -190,7 +304,23 @@
         </w:numPr>
       </w:pPr>
       <w:r>
-        <w:t>The samples were given their Phenotype and Time by joining this dataframe with metadata dataframe.</w:t>
+        <w:t xml:space="preserve">The samples were given their Phenotype and Time by joining this </w:t>
+      </w:r>
+      <w:proofErr w:type="spellStart"/>
+      <w:r>
+        <w:t>dataframe</w:t>
+      </w:r>
+      <w:proofErr w:type="spellEnd"/>
+      <w:r>
+        <w:t xml:space="preserve"> with metadata </w:t>
+      </w:r>
+      <w:proofErr w:type="spellStart"/>
+      <w:r>
+        <w:t>dataframe</w:t>
+      </w:r>
+      <w:proofErr w:type="spellEnd"/>
+      <w:r>
+        <w:t>.</w:t>
       </w:r>
       <w:r>
         <w:t xml:space="preserve"> </w:t>
@@ -208,7 +338,23 @@
         </w:numPr>
       </w:pPr>
       <w:r>
-        <w:t>Also, pool_total dataframe was converted from wide format to long format</w:t>
+        <w:t xml:space="preserve">Also, </w:t>
+      </w:r>
+      <w:proofErr w:type="spellStart"/>
+      <w:r>
+        <w:t>pool_total</w:t>
+      </w:r>
+      <w:proofErr w:type="spellEnd"/>
+      <w:r>
+        <w:t xml:space="preserve"> </w:t>
+      </w:r>
+      <w:proofErr w:type="spellStart"/>
+      <w:r>
+        <w:t>dataframe</w:t>
+      </w:r>
+      <w:proofErr w:type="spellEnd"/>
+      <w:r>
+        <w:t xml:space="preserve"> was converted from wide format to long format</w:t>
       </w:r>
     </w:p>
     <w:p>
@@ -220,8 +366,21 @@
         </w:numPr>
       </w:pPr>
       <w:r>
-        <w:t>The metadata was assigned to pool_total converted dataframe</w:t>
-      </w:r>
+        <w:t xml:space="preserve">The metadata was assigned to </w:t>
+      </w:r>
+      <w:proofErr w:type="spellStart"/>
+      <w:r>
+        <w:t>pool_total</w:t>
+      </w:r>
+      <w:proofErr w:type="spellEnd"/>
+      <w:r>
+        <w:t xml:space="preserve"> converted </w:t>
+      </w:r>
+      <w:proofErr w:type="spellStart"/>
+      <w:r>
+        <w:t>dataframe</w:t>
+      </w:r>
+      <w:proofErr w:type="spellEnd"/>
       <w:r>
         <w:t xml:space="preserve"> ---2</w:t>
       </w:r>
@@ -234,9 +393,35 @@
           <w:numId w:val="1"/>
         </w:numPr>
       </w:pPr>
-      <w:r>
-        <w:t>Dataframes 1 and 2 were then joined to have all values and metdata. Meaning, all information including measurements, phenotype, time and totals were now present in one dataframe—fraction_enrichment</w:t>
-      </w:r>
+      <w:proofErr w:type="spellStart"/>
+      <w:r>
+        <w:t>Dataframes</w:t>
+      </w:r>
+      <w:proofErr w:type="spellEnd"/>
+      <w:r>
+        <w:t xml:space="preserve"> 1 and 2 were then joined to have all values and </w:t>
+      </w:r>
+      <w:proofErr w:type="spellStart"/>
+      <w:r>
+        <w:t>metdata</w:t>
+      </w:r>
+      <w:proofErr w:type="spellEnd"/>
+      <w:r>
+        <w:t xml:space="preserve">. Meaning, all information including measurements, phenotype, time and totals were now present in one </w:t>
+      </w:r>
+      <w:proofErr w:type="spellStart"/>
+      <w:r>
+        <w:t>dataframe</w:t>
+      </w:r>
+      <w:proofErr w:type="spellEnd"/>
+      <w:r>
+        <w:t>—</w:t>
+      </w:r>
+      <w:proofErr w:type="spellStart"/>
+      <w:r>
+        <w:t>fraction_enrichment</w:t>
+      </w:r>
+      <w:proofErr w:type="spellEnd"/>
     </w:p>
     <w:p>
       <w:pPr>
@@ -247,7 +432,15 @@
         </w:numPr>
       </w:pPr>
       <w:r>
-        <w:t>Next to calculate fraction enrichment—column with measurements (value) was divided by Total column and multiplied by 100 and put in a new column called fraction_enrich.</w:t>
+        <w:t xml:space="preserve">Next to calculate fraction enrichment—column with measurements (value) was divided by Total column and multiplied by 100 and put in a new column called </w:t>
+      </w:r>
+      <w:proofErr w:type="spellStart"/>
+      <w:r>
+        <w:t>fraction_enrich</w:t>
+      </w:r>
+      <w:proofErr w:type="spellEnd"/>
+      <w:r>
+        <w:t>.</w:t>
       </w:r>
     </w:p>
     <w:p>
@@ -256,54 +449,631 @@
       </w:pPr>
     </w:p>
     <w:p>
-      <w:pPr>
-        <w:ind w:left="360"/>
-      </w:pPr>
-      <w:r>
-        <w:t xml:space="preserve">Two dataframes – pool_total and fraction_enrichment, were used for all analyses. </w:t>
-      </w:r>
-    </w:p>
-    <w:p>
-      <w:pPr>
-        <w:ind w:left="360"/>
-      </w:pPr>
+      <w:r>
+        <w:t xml:space="preserve">Two </w:t>
+      </w:r>
+      <w:proofErr w:type="spellStart"/>
+      <w:r>
+        <w:t>dataframes</w:t>
+      </w:r>
+      <w:proofErr w:type="spellEnd"/>
+      <w:r>
+        <w:t xml:space="preserve"> – </w:t>
+      </w:r>
+      <w:proofErr w:type="spellStart"/>
+      <w:r>
+        <w:t>pool_total</w:t>
+      </w:r>
+      <w:proofErr w:type="spellEnd"/>
+      <w:r>
+        <w:t xml:space="preserve"> and </w:t>
+      </w:r>
+      <w:proofErr w:type="spellStart"/>
+      <w:r>
+        <w:t>fraction_enrichment</w:t>
+      </w:r>
+      <w:proofErr w:type="spellEnd"/>
+      <w:r>
+        <w:t xml:space="preserve">, were used for all analyses. </w:t>
+      </w:r>
+    </w:p>
+    <w:p>
       <w:r>
         <w:lastRenderedPageBreak/>
-        <w:t xml:space="preserve">To plot the PCA pool_total dataframe was used. In order to perform PCA the data has to normally distributed and more importantly, the variation amongst all the variables (samples in our case) need to same. If the variation is not taken care of a variable with huge values will lead to huge variations, where as a variable with low values will cause </w:t>
+        <w:t xml:space="preserve">To plot the PCA </w:t>
+      </w:r>
+      <w:proofErr w:type="spellStart"/>
+      <w:r>
+        <w:t>pool_total</w:t>
+      </w:r>
+      <w:proofErr w:type="spellEnd"/>
+      <w:r>
+        <w:t xml:space="preserve"> </w:t>
+      </w:r>
+      <w:proofErr w:type="spellStart"/>
+      <w:r>
+        <w:t>dataframe</w:t>
+      </w:r>
+      <w:proofErr w:type="spellEnd"/>
+      <w:r>
+        <w:t xml:space="preserve"> was used. In order to perform PCA the data has to normally distributed and more importantly, the variation amongst all the variables (samples in our case) need to same. If the variation is not taken care of a variable with huge values will lead to huge variations, where as a variable with low values will cause </w:t>
       </w:r>
       <w:r>
         <w:t xml:space="preserve">no variation. These variations can skew the Principal components being calculated. Thus we need to check if the data is normalized or not. </w:t>
       </w:r>
     </w:p>
     <w:p>
-      <w:pPr>
-        <w:ind w:left="360"/>
-      </w:pPr>
-      <w:r>
-        <w:t xml:space="preserve">I check the data it is normal and in the same scale for all columns in pool_total (graphs not saved but code present in the file). None of the data were normal or to scale. I then tried normalizing the data from 0-1. This normalized the variation, however, the scales for each variable were still different. Moreover, there was a clear skew of data towards the extremes, indicating a non-normal distribution. Thus I went for log transformation of the data. Many of the variables now showed normal distribution (visually, not checked with statistics). I then calculated the PCA based on the log transformed data. </w:t>
-      </w:r>
-    </w:p>
-    <w:p>
-      <w:pPr>
-        <w:ind w:left="360"/>
-      </w:pPr>
-    </w:p>
-    <w:p>
-      <w:pPr>
-        <w:ind w:left="360"/>
-      </w:pPr>
-      <w:bookmarkStart w:id="0" w:name="_GoBack"/>
-      <w:bookmarkEnd w:id="0"/>
-    </w:p>
-    <w:p>
-      <w:pPr>
-        <w:ind w:left="360"/>
-      </w:pPr>
-    </w:p>
-    <w:p>
-      <w:pPr>
-        <w:ind w:left="360"/>
-      </w:pPr>
+      <w:r>
+        <w:t>I check</w:t>
+      </w:r>
+      <w:r>
+        <w:t>ed</w:t>
+      </w:r>
+      <w:r>
+        <w:t xml:space="preserve"> the data</w:t>
+      </w:r>
+      <w:r>
+        <w:t xml:space="preserve"> if</w:t>
+      </w:r>
+      <w:r>
+        <w:t xml:space="preserve"> it is normal and in the same scale for all columns in </w:t>
+      </w:r>
+      <w:proofErr w:type="spellStart"/>
+      <w:r>
+        <w:t>pool_total</w:t>
+      </w:r>
+      <w:proofErr w:type="spellEnd"/>
+      <w:r>
+        <w:t xml:space="preserve"> (graphs not saved but code present in the file). None of the data were normal or to scale. I then tried normalizing the data from 0-1. This normalized the variation, however, the scales for each variable were still different. Moreover, there was a clear skew of data towards the extremes, indicating a non-normal distribution. Thus I went for log transformation of the data. Many of the variables now showed normal distribution (visually, not checked with statistics). I then calculated the PCA based on the log transformed data. </w:t>
+      </w:r>
+    </w:p>
+    <w:p>
+      <w:r>
+        <w:t>The PCA showed that most of the most of the variation can be explained by the first two principle components(PC) (96.6%). It was interesting to observe that Mock vs. Viral treated samples segregated into two separate groups along the second PC, suggesting clear differences in the two samples. To probe further, where these differences may lie, PC2 vs. PC3 were plotted. This showed that samples at time points 120 and 240 minutes aggregated together, whereas earlier time points were clubbed together. Moreover, the segregation of Mock vs</w:t>
+      </w:r>
+      <w:r>
+        <w:t>.</w:t>
+      </w:r>
+      <w:r>
+        <w:t xml:space="preserve"> Viral was even more stark in these axis, suggesting strong effects start to be seen </w:t>
+      </w:r>
+      <w:r>
+        <w:t xml:space="preserve">at later time points. Since it is a pulse chase experiment, changes at later time points indicate </w:t>
+      </w:r>
+      <w:r>
+        <w:t>cumulative total</w:t>
+      </w:r>
+      <w:r>
+        <w:t xml:space="preserve"> </w:t>
+      </w:r>
+      <w:r>
+        <w:t xml:space="preserve">pool changes </w:t>
+      </w:r>
+      <w:r>
+        <w:t>in the two conditions. This needs to further analysed.</w:t>
+      </w:r>
+    </w:p>
+    <w:p>
+      <w:r>
+        <w:t xml:space="preserve">To check if there was any stark effect on any specific metabolite the </w:t>
+      </w:r>
+      <w:proofErr w:type="spellStart"/>
+      <w:r>
+        <w:t>pool_total</w:t>
+      </w:r>
+      <w:proofErr w:type="spellEnd"/>
+      <w:r>
+        <w:t xml:space="preserve"> </w:t>
+      </w:r>
+      <w:proofErr w:type="spellStart"/>
+      <w:r>
+        <w:t>dataframe</w:t>
+      </w:r>
+      <w:proofErr w:type="spellEnd"/>
+      <w:r>
+        <w:t xml:space="preserve"> was transposed and PCA was performed. </w:t>
+      </w:r>
+      <w:r>
+        <w:t xml:space="preserve">It did not show any significant enrichment of any pathway specific measurements. The only metabolites showing strong vectors were either the end </w:t>
+      </w:r>
+      <w:r>
+        <w:t xml:space="preserve">products, </w:t>
+      </w:r>
+      <w:r>
+        <w:t>the products in the initial stages of the pathways</w:t>
+      </w:r>
+      <w:r>
+        <w:t xml:space="preserve"> or rate limiting steps</w:t>
+      </w:r>
+      <w:r>
+        <w:t xml:space="preserve">. </w:t>
+      </w:r>
+    </w:p>
+    <w:p/>
+    <w:p>
+      <w:pPr>
+        <w:rPr>
+          <w:b/>
+        </w:rPr>
+      </w:pPr>
+      <w:r>
+        <w:rPr>
+          <w:b/>
+        </w:rPr>
+        <w:t>Specific analysis</w:t>
+      </w:r>
+    </w:p>
+    <w:p>
+      <w:r>
+        <w:t xml:space="preserve">In order to </w:t>
+      </w:r>
+      <w:r>
+        <w:t>perform the specific analysis</w:t>
+      </w:r>
+      <w:r>
+        <w:t>,</w:t>
+      </w:r>
+      <w:r>
+        <w:t xml:space="preserve"> line graphs of</w:t>
+      </w:r>
+      <w:r>
+        <w:t xml:space="preserve"> </w:t>
+      </w:r>
+      <w:r>
+        <w:t xml:space="preserve">pool totals </w:t>
+      </w:r>
+      <w:r>
+        <w:t>vs Time</w:t>
+      </w:r>
+      <w:r>
+        <w:t xml:space="preserve"> (totalgraph.pdf)</w:t>
+      </w:r>
+      <w:r>
+        <w:t xml:space="preserve"> </w:t>
+      </w:r>
+      <w:r>
+        <w:t xml:space="preserve">and fractional enrichments </w:t>
+      </w:r>
+      <w:r>
+        <w:t>vs. Time</w:t>
+      </w:r>
+      <w:r>
+        <w:t>(</w:t>
+      </w:r>
+      <w:r>
+        <w:t>fractiongraph</w:t>
+      </w:r>
+      <w:r>
+        <w:t>.pdf)</w:t>
+      </w:r>
+      <w:r>
+        <w:t xml:space="preserve"> </w:t>
+      </w:r>
+      <w:r>
+        <w:t xml:space="preserve">of </w:t>
+      </w:r>
+      <w:r>
+        <w:t xml:space="preserve">each of the </w:t>
+      </w:r>
+      <w:r>
+        <w:t>metabolites were plotted for Mock vs. Virus. This was achieved by grouping the metabolite with infection (compound + Phenotype – for pool totals, note + Phenotype – for fractional enrichments) by using grouping parameter in ggplot</w:t>
+      </w:r>
+      <w:r>
+        <w:t>2</w:t>
+      </w:r>
+      <w:r>
+        <w:t xml:space="preserve">. Furthermore, to separate out each plot from other, as per the metabolite (compound), the graphs were facetted according the metabolite(compound). </w:t>
+      </w:r>
+    </w:p>
+    <w:p>
+      <w:r>
+        <w:t>The virus infection seems to affect the Glycolysis</w:t>
+      </w:r>
+      <w:r>
+        <w:t xml:space="preserve"> more</w:t>
+      </w:r>
+      <w:r>
+        <w:t xml:space="preserve"> as compared to TCA cycle. The viral infection seems to inhibit glycolysis. </w:t>
+      </w:r>
+    </w:p>
+    <w:p>
+      <w:r>
+        <w:t xml:space="preserve">Since Glycolysis usually takes a few minutes as compared to TCA which takes a few hours, thus whatever measurements are observed in the initial time points (0-45 minutes) can be interpreted due to glycolysis and later times points of (120-240 minutes) can be interpreted due to TCA cycle. </w:t>
+      </w:r>
+    </w:p>
+    <w:p>
+      <w:r>
+        <w:t>We observe that most of the products of glycolysis such as glucose 6 phosphate, fructose-1,6-bis</w:t>
+      </w:r>
+      <w:r>
+        <w:t>phosphate and pyruvate</w:t>
+      </w:r>
+      <w:r>
+        <w:t xml:space="preserve"> </w:t>
+      </w:r>
+      <w:r>
+        <w:t xml:space="preserve">have lower pool total at the initial time points. This indicates that glucose uptake is lower in the virus infected cells. </w:t>
+      </w:r>
+      <w:r>
+        <w:t>These level changes are also reflected in fraction enrichment of glucose-6-phosphate</w:t>
+      </w:r>
+      <w:r>
+        <w:t xml:space="preserve"> and D- </w:t>
+      </w:r>
+      <w:proofErr w:type="gramStart"/>
+      <w:r>
+        <w:t xml:space="preserve">gluconate </w:t>
+      </w:r>
+      <w:r>
+        <w:t>.</w:t>
+      </w:r>
+      <w:proofErr w:type="gramEnd"/>
+      <w:r>
+        <w:t xml:space="preserve"> Only </w:t>
+      </w:r>
+      <w:r>
+        <w:t>~</w:t>
+      </w:r>
+      <w:r>
+        <w:t>75% of unlabelled glucose</w:t>
+      </w:r>
+      <w:r>
+        <w:t xml:space="preserve">-6-phosphate </w:t>
+      </w:r>
+      <w:r>
+        <w:lastRenderedPageBreak/>
+        <w:t>and ~60%</w:t>
+      </w:r>
+      <w:r>
+        <w:t xml:space="preserve"> gets converted to </w:t>
+      </w:r>
+      <w:r>
+        <w:t xml:space="preserve">C13 labelled </w:t>
+      </w:r>
+      <w:r>
+        <w:t>glucose-6-phosphate</w:t>
+      </w:r>
+      <w:r>
+        <w:t xml:space="preserve"> by 15 minutes </w:t>
+      </w:r>
+      <w:r>
+        <w:t>whereas more than 90% of glucose</w:t>
+      </w:r>
+      <w:r>
+        <w:t xml:space="preserve">-6-phosphate </w:t>
+      </w:r>
+      <w:proofErr w:type="gramStart"/>
+      <w:r>
+        <w:t xml:space="preserve">and </w:t>
+      </w:r>
+      <w:r>
+        <w:t xml:space="preserve"> </w:t>
+      </w:r>
+      <w:r>
+        <w:t>more</w:t>
+      </w:r>
+      <w:proofErr w:type="gramEnd"/>
+      <w:r>
+        <w:t xml:space="preserve"> than 70% of D gluconate </w:t>
+      </w:r>
+      <w:r>
+        <w:t xml:space="preserve">is converted in Mock conditions. </w:t>
+      </w:r>
+    </w:p>
+    <w:p>
+      <w:r>
+        <w:t>The effect of reduced glycolysis is also translated to reduced energy in the cell which can seem by the reduced levels of ATP and NADH. Ideally it would be best to take NAD+/</w:t>
+      </w:r>
+      <w:r>
+        <w:t>(</w:t>
+      </w:r>
+      <w:r>
+        <w:t>NADH</w:t>
+      </w:r>
+      <w:r>
+        <w:t>|NADPH)</w:t>
+      </w:r>
+      <w:r>
+        <w:t xml:space="preserve"> and ADP/ATP ratios to comment on the energy levels, but qualitatively the ratio seems </w:t>
+      </w:r>
+      <w:r>
+        <w:t>higher</w:t>
+      </w:r>
+      <w:r>
+        <w:t xml:space="preserve"> in virus infected cells. Indicating lower energy status at the in</w:t>
+      </w:r>
+      <w:r>
+        <w:t>i</w:t>
+      </w:r>
+      <w:r>
+        <w:t>tial time points.</w:t>
+      </w:r>
+    </w:p>
+    <w:p/>
+    <w:p>
+      <w:r>
+        <w:t xml:space="preserve">At later time points TCA cycle seems to play a compensatory role in the viral infected cells as we see </w:t>
+      </w:r>
+      <w:r>
+        <w:t>increase in TCA cycle metabolites.</w:t>
+      </w:r>
+      <w:r>
+        <w:t xml:space="preserve"> The major metabolite of the TCA cycle </w:t>
+      </w:r>
+      <w:r>
+        <w:t xml:space="preserve">starting from Acetyl CoA, succinate, fumarate, malate, all increase their </w:t>
+      </w:r>
+      <w:r>
+        <w:t xml:space="preserve">total pools and their fractional pools of C13. </w:t>
+      </w:r>
+      <w:r>
+        <w:t>An increase</w:t>
+      </w:r>
+      <w:r>
+        <w:t xml:space="preserve"> in aspartate </w:t>
+      </w:r>
+      <w:r>
+        <w:t xml:space="preserve">works as a readout for oxaloacetate. </w:t>
+      </w:r>
+      <w:r>
+        <w:t xml:space="preserve">Aspartate also feeds into the TCA cycle thus increasing the input for TCA Cycle. </w:t>
+      </w:r>
+      <w:r>
+        <w:t xml:space="preserve">The increased total pool and fractional pool of labelled C13 again indicate an increase in TCA cycle at later points. </w:t>
+      </w:r>
+      <w:r>
+        <w:t xml:space="preserve">Other read </w:t>
+      </w:r>
+      <w:r>
+        <w:t>of TCA cycle such as</w:t>
+      </w:r>
+      <w:r>
+        <w:t xml:space="preserve">, </w:t>
+      </w:r>
+      <w:r>
+        <w:t xml:space="preserve">Moreover, these TCA specific substrates also show a slight spike during the initial time points, indicating cells behaviour to </w:t>
+      </w:r>
+      <w:r>
+        <w:t>compen</w:t>
+      </w:r>
+      <w:r>
+        <w:t>sate for the loss in glycolysis by increasing TCA cycle.</w:t>
+      </w:r>
+      <w:r>
+        <w:t xml:space="preserve"> </w:t>
+      </w:r>
+    </w:p>
+    <w:p>
+      <w:r>
+        <w:t xml:space="preserve">To compensate for reduced pyruvate, the viral infected cells seem to use the </w:t>
+      </w:r>
+      <w:r>
+        <w:t>other metabolites</w:t>
+      </w:r>
+      <w:r>
+        <w:t xml:space="preserve"> </w:t>
+      </w:r>
+      <w:r>
+        <w:t xml:space="preserve">to feed </w:t>
+      </w:r>
+      <w:r>
+        <w:t xml:space="preserve">into the TCA cycle more, which can be observed by increased levels of </w:t>
+      </w:r>
+      <w:proofErr w:type="spellStart"/>
+      <w:r>
+        <w:t>isoketovalerate</w:t>
+      </w:r>
+      <w:proofErr w:type="spellEnd"/>
+      <w:r>
+        <w:t xml:space="preserve"> (</w:t>
+      </w:r>
+      <w:proofErr w:type="spellStart"/>
+      <w:r>
+        <w:t>ketogenesis</w:t>
+      </w:r>
+      <w:proofErr w:type="spellEnd"/>
+      <w:r>
+        <w:t xml:space="preserve">), </w:t>
+      </w:r>
+      <w:r>
+        <w:rPr>
+          <w:rFonts w:ascii="Arial" w:hAnsi="Arial" w:cs="Arial"/>
+          <w:color w:val="1A1A1A"/>
+          <w:sz w:val="18"/>
+          <w:szCs w:val="18"/>
+        </w:rPr>
+        <w:t>4-</w:t>
+      </w:r>
+      <w:r>
+        <w:rPr>
+          <w:rFonts w:asciiTheme="majorHAnsi" w:hAnsiTheme="majorHAnsi" w:cstheme="majorHAnsi"/>
+          <w:color w:val="1A1A1A"/>
+        </w:rPr>
+        <w:t xml:space="preserve"> </w:t>
+      </w:r>
+      <w:proofErr w:type="spellStart"/>
+      <w:r>
+        <w:rPr>
+          <w:rFonts w:cstheme="minorHAnsi"/>
+          <w:color w:val="1A1A1A"/>
+        </w:rPr>
+        <w:t>aminobutyrate</w:t>
+      </w:r>
+      <w:proofErr w:type="spellEnd"/>
+      <w:r>
+        <w:rPr>
+          <w:rFonts w:cstheme="minorHAnsi"/>
+          <w:color w:val="1A1A1A"/>
+        </w:rPr>
+        <w:t xml:space="preserve"> </w:t>
+      </w:r>
+      <w:r>
+        <w:t>(GABA shunt)</w:t>
+      </w:r>
+      <w:r>
+        <w:t>, glutamate</w:t>
+      </w:r>
+      <w:r>
+        <w:t xml:space="preserve">, </w:t>
+      </w:r>
+      <w:r>
+        <w:t xml:space="preserve">glutathione, </w:t>
+      </w:r>
+      <w:r>
+        <w:t>glutathione</w:t>
+      </w:r>
+      <w:r>
+        <w:t xml:space="preserve"> disulphide, </w:t>
+      </w:r>
+      <w:r>
+        <w:t xml:space="preserve">but </w:t>
+      </w:r>
+      <w:r>
+        <w:t xml:space="preserve">not via </w:t>
+      </w:r>
+      <w:r>
+        <w:t xml:space="preserve">Folic acid (folate), </w:t>
+      </w:r>
+      <w:r>
+        <w:t xml:space="preserve">tryptophan. </w:t>
+      </w:r>
+    </w:p>
+    <w:p>
+      <w:pPr>
+        <w:ind w:hanging="11"/>
+      </w:pPr>
+      <w:r>
+        <w:t>The cells seem to synthesizing more nucleotide UDP, UTP, UDP-D-glucose. We can speculate that the cell may be synthesising more RNA, probably for virus production.</w:t>
+      </w:r>
+    </w:p>
+    <w:p>
+      <w:r>
+        <w:t>Moreover, energy status of the cell is also majorly maintained by the TCA cycle as the levels of ATP and NADH increase at later time points which can be seen by increased levels of pool totals and fraction pools</w:t>
+      </w:r>
+      <w:r>
+        <w:t xml:space="preserve"> at later time points.</w:t>
+      </w:r>
+    </w:p>
+    <w:p>
+      <w:pPr>
+        <w:rPr>
+          <w:b/>
+        </w:rPr>
+      </w:pPr>
+      <w:r>
+        <w:rPr>
+          <w:b/>
+        </w:rPr>
+        <w:t>Conclusion</w:t>
+      </w:r>
+    </w:p>
+    <w:p>
+      <w:r>
+        <w:t xml:space="preserve">To conclude, Viral infection in the given cells leads to a decrease in glycolysis and a compensatory increase in TCA cycle. The inputs to the TCA cycle are increased via other pathways to compensate for the loss seen by the glycolysis. </w:t>
+      </w:r>
+      <w:r>
+        <w:t>In the long run the cellular energy levels are maintained by the TCA cycle.</w:t>
+      </w:r>
+    </w:p>
+    <w:p/>
+    <w:p>
+      <w:pPr>
+        <w:rPr>
+          <w:b/>
+        </w:rPr>
+      </w:pPr>
+      <w:r>
+        <w:rPr>
+          <w:b/>
+        </w:rPr>
+        <w:t>Bonus Question</w:t>
+      </w:r>
+    </w:p>
+    <w:p>
+      <w:r>
+        <w:t xml:space="preserve">There exists a naturally occurring isotopes of C, N, H etc. These are comparatively rare and are thus rarely found in the </w:t>
+      </w:r>
+      <w:r>
+        <w:t xml:space="preserve">organisms. However, when performing pulse chase experiments, with labelled isotopes there can be certain metabolites these naturally occurring labelled isotopes can skew the data. This can specially be true in cases where the readouts are small thus even few molecules can disrupt the signal to noise ratio and thus lead to wrong interpretations. To overcome this problem, the probabilities of naturally occurring isotopes are measured and the recorded samples are normalized to them. This correction is called as natural abundance correction. </w:t>
+      </w:r>
+    </w:p>
+    <w:p>
+      <w:r>
+        <w:t xml:space="preserve">To implement natural abundance correction, I used </w:t>
+      </w:r>
+      <w:proofErr w:type="spellStart"/>
+      <w:r>
+        <w:t>Accucor</w:t>
+      </w:r>
+      <w:proofErr w:type="spellEnd"/>
+      <w:r>
+        <w:t xml:space="preserve"> package in R. The package takes maven file as input and gives corrected </w:t>
+      </w:r>
+      <w:r>
+        <w:t>data as another file as an output, which can then be used for further processing.</w:t>
+      </w:r>
+    </w:p>
+    <w:p>
+      <w:r>
+        <w:lastRenderedPageBreak/>
+        <w:t>I used one of the metabolites(</w:t>
+      </w:r>
+      <w:proofErr w:type="spellStart"/>
+      <w:r>
+        <w:t>AcetylCoA</w:t>
+      </w:r>
+      <w:proofErr w:type="spellEnd"/>
+      <w:r>
+        <w:t xml:space="preserve">) to demonstrate the effect of natural abundance correction. The csv file was manually made by pasting values from original as well as corrected sheets and was </w:t>
+      </w:r>
+      <w:r>
+        <w:t xml:space="preserve">then </w:t>
+      </w:r>
+      <w:r>
+        <w:t xml:space="preserve">analysed. </w:t>
+      </w:r>
+    </w:p>
+    <w:p>
+      <w:r>
+        <w:t>The trends in the pool totals remained similar</w:t>
+      </w:r>
+      <w:r>
+        <w:t xml:space="preserve"> (correctedtotalgraph.pdf)</w:t>
+      </w:r>
+      <w:r>
+        <w:t>, however, many of the C13 labelled metabolites were now corrected for after natural abundance correction</w:t>
+      </w:r>
+      <w:r>
+        <w:t xml:space="preserve"> </w:t>
+      </w:r>
+      <w:r>
+        <w:t>(corrected</w:t>
+      </w:r>
+      <w:r>
+        <w:t>fraction</w:t>
+      </w:r>
+      <w:r>
+        <w:t>graph.pdf)</w:t>
+      </w:r>
+      <w:r>
+        <w:t xml:space="preserve">. It was observed that 20 </w:t>
+      </w:r>
+      <w:proofErr w:type="gramStart"/>
+      <w:r>
+        <w:t>Carbon(</w:t>
+      </w:r>
+      <w:proofErr w:type="gramEnd"/>
+      <w:r>
+        <w:t xml:space="preserve">in Mock) and 3 Carbon(in Virus infected) labelled </w:t>
+      </w:r>
+      <w:proofErr w:type="spellStart"/>
+      <w:r>
+        <w:t>AcetylCoA</w:t>
+      </w:r>
+      <w:proofErr w:type="spellEnd"/>
+      <w:r>
+        <w:t xml:space="preserve"> could have been possibly due to naturally occurring isotopes. And thus the fraction enrichment of these metabolite changes. These changes can lead to change in the interpretation of the data. </w:t>
+      </w:r>
     </w:p>
     <w:sectPr>
       <w:pgSz w:w="11906" w:h="16838"/>
@@ -833,7 +1603,6 @@
   <w:style w:type="character" w:default="1" w:styleId="DefaultParagraphFont">
     <w:name w:val="Default Paragraph Font"/>
     <w:uiPriority w:val="1"/>
-    <w:semiHidden/>
     <w:unhideWhenUsed/>
   </w:style>
   <w:style w:type="table" w:default="1" w:styleId="TableNormal">

</xml_diff>